<commit_message>
textuelle Beschreibung Klassendiagramm verbessert
</commit_message>
<xml_diff>
--- a/Doc/Analyse und Design/Klassendiagramm/Klassendiagramm.docx
+++ b/Doc/Analyse und Design/Klassendiagramm/Klassendiagramm.docx
@@ -9,67 +9,170 @@
     </w:p>
     <w:p>
       <w:r>
-        <w:t xml:space="preserve">Der Bewohner bewohnt eine WG. </w:t>
-      </w:r>
-    </w:p>
-    <w:p>
-      <w:r>
-        <w:t>Jeder Bewohner hat einen Namen und ein Passwort, die festgelegt und abgerufen werden können. Die Bewohner werden in einer Bewohnerliste gespeichert.</w:t>
-      </w:r>
-    </w:p>
-    <w:p>
-      <w:r>
-        <w:t xml:space="preserve">Es darf nur eine WG erstellt werden </w:t>
-      </w:r>
-      <w:r>
-        <w:sym w:font="Wingdings" w:char="F0E0"/>
-      </w:r>
-      <w:r>
-        <w:t xml:space="preserve"> Singleton </w:t>
-      </w:r>
-    </w:p>
-    <w:p>
-      <w:r>
-        <w:t xml:space="preserve">Die Klasse WG ist </w:t>
-      </w:r>
-      <w:r>
-        <w:t>der Creator und hat die Verantwortlichkeit für das Erstellen der Bewohner und der Räume. Sie enthält eine Bewohnerliste und eine Raumliste.</w:t>
-      </w:r>
-      <w:bookmarkStart w:id="0" w:name="_GoBack"/>
-      <w:bookmarkEnd w:id="0"/>
+        <w:t>Die Anfragen (und die benötigten Daten) werden über die GUI, an den GUI Controller übermittelt. Dieser gibt sie an den Controller weiter. Dieser entscheidet welche Klasse für die Verarbeitung der übertragenen Daten zuständig ist.</w:t>
+      </w:r>
     </w:p>
     <w:p/>
     <w:p>
       <w:r>
-        <w:t xml:space="preserve">Ein Raum hat eine Art und einen Namen, die festgelegt und abgerufen werden können. </w:t>
+        <w:t>Raum:</w:t>
       </w:r>
     </w:p>
     <w:p>
       <w:r>
-        <w:t xml:space="preserve">Einem Raum werden Aufgabentypen zugeteilt. Beim Aufgabentyp wird eine Häufigkeit festgelegt, in welchen Abständen die Aufgabe ausgeführt werden muss. Name, Raum und Häufigkeit können festgelegt und abgerufen werden. </w:t>
+        <w:t xml:space="preserve">Der </w:t>
+      </w:r>
+      <w:proofErr w:type="spellStart"/>
+      <w:r>
+        <w:t>RoomExpert</w:t>
+      </w:r>
+      <w:proofErr w:type="spellEnd"/>
+      <w:r>
+        <w:t xml:space="preserve"> enthält eine Liste an Räumen. Räume sind Elemente der Klasse </w:t>
+      </w:r>
+      <w:proofErr w:type="spellStart"/>
+      <w:r>
+        <w:t>Room</w:t>
+      </w:r>
+      <w:proofErr w:type="spellEnd"/>
+      <w:r>
+        <w:t xml:space="preserve">. Sie haben einen Namen und einen Typ. Außerdem enthält die Klasse </w:t>
+      </w:r>
+      <w:proofErr w:type="spellStart"/>
+      <w:r>
+        <w:t>Room</w:t>
+      </w:r>
+      <w:proofErr w:type="spellEnd"/>
+      <w:r>
+        <w:t xml:space="preserve"> die benötigten </w:t>
+      </w:r>
+      <w:proofErr w:type="spellStart"/>
+      <w:r>
+        <w:t>getter</w:t>
+      </w:r>
+      <w:proofErr w:type="spellEnd"/>
+      <w:r>
+        <w:t xml:space="preserve"> und </w:t>
+      </w:r>
+      <w:proofErr w:type="spellStart"/>
+      <w:r>
+        <w:t>setter</w:t>
+      </w:r>
+      <w:proofErr w:type="spellEnd"/>
+      <w:r>
+        <w:t xml:space="preserve"> Methoden. Die Klasse </w:t>
+      </w:r>
+      <w:proofErr w:type="spellStart"/>
+      <w:r>
+        <w:t>RoomExpert</w:t>
+      </w:r>
+      <w:proofErr w:type="spellEnd"/>
+      <w:r>
+        <w:t xml:space="preserve"> ist für das erstellen und löschen der Instanzen von </w:t>
+      </w:r>
+      <w:proofErr w:type="spellStart"/>
+      <w:r>
+        <w:t>Room</w:t>
+      </w:r>
+      <w:proofErr w:type="spellEnd"/>
+      <w:r>
+        <w:t xml:space="preserve"> zuständig. </w:t>
       </w:r>
     </w:p>
     <w:p>
       <w:r>
-        <w:t>Die Aufgabentypen werden in einer Aufgabenliste gespeichert.</w:t>
-      </w:r>
-      <w:r>
-        <w:t xml:space="preserve"> </w:t>
-      </w:r>
-      <w:r>
         <w:br/>
+        <w:t xml:space="preserve">Bewohner: </w:t>
+      </w:r>
+      <w:r>
+        <w:br/>
+        <w:t xml:space="preserve">Ein Resident hat einen Namen und ein Passwort.  Außerdem enthält die Klasse Resident die benötigten </w:t>
+      </w:r>
+      <w:bookmarkStart w:id="0" w:name="_GoBack"/>
+      <w:bookmarkEnd w:id="0"/>
+      <w:proofErr w:type="spellStart"/>
+      <w:r>
+        <w:t>getter</w:t>
+      </w:r>
+      <w:proofErr w:type="spellEnd"/>
+      <w:r>
+        <w:t xml:space="preserve"> und </w:t>
+      </w:r>
+      <w:proofErr w:type="spellStart"/>
+      <w:r>
+        <w:t>setter</w:t>
+      </w:r>
+      <w:proofErr w:type="spellEnd"/>
+      <w:r>
+        <w:t xml:space="preserve"> Methoden</w:t>
       </w:r>
     </w:p>
     <w:p>
-      <w:r>
-        <w:t xml:space="preserve">Der Putzplan besteht aus konkreten Aufgaben, die aus der Aufgabenliste ausgewählt werden und einem Bewohner aus der Bewohnerliste zugeteilt werden. </w:t>
+      <w:proofErr w:type="spellStart"/>
+      <w:r>
+        <w:t>ResidentExpert</w:t>
+      </w:r>
+      <w:proofErr w:type="spellEnd"/>
+      <w:r>
+        <w:t xml:space="preserve"> </w:t>
+      </w:r>
+      <w:r>
+        <w:sym w:font="Wingdings" w:char="F0E0"/>
+      </w:r>
+      <w:r>
+        <w:t xml:space="preserve"> Analog zu Raum + einer Funktion </w:t>
+      </w:r>
+      <w:proofErr w:type="spellStart"/>
+      <w:r>
+        <w:t>editResident</w:t>
+      </w:r>
+      <w:proofErr w:type="spellEnd"/>
+      <w:r>
+        <w:t>, um das Passwort zu ändern.</w:t>
       </w:r>
     </w:p>
     <w:p/>
+    <w:p/>
     <w:p>
       <w:r>
-        <w:t xml:space="preserve">Jedem Bewohner sind Kalender zugeteilt, in den er Termine eintragen kann. Ein Termin hat einen Namen, ein Datum und eine Uhrzeit, die festgelegt und abgerufen werden können- </w:t>
-      </w:r>
+        <w:t>Termin:</w:t>
+      </w:r>
+    </w:p>
+    <w:p>
+      <w:r>
+        <w:t xml:space="preserve">Ein Event besteht aus einer Beschreibung, einem Datum, einer Uhrzeit und einem Benutzer, dem dieses Event zugeteilt ist. Außerdem enthält die Klasse Event die zugehörigen </w:t>
+      </w:r>
+      <w:proofErr w:type="spellStart"/>
+      <w:r>
+        <w:t>getter</w:t>
+      </w:r>
+      <w:proofErr w:type="spellEnd"/>
+      <w:r>
+        <w:t xml:space="preserve"> und </w:t>
+      </w:r>
+      <w:proofErr w:type="spellStart"/>
+      <w:r>
+        <w:t>setter</w:t>
+      </w:r>
+      <w:proofErr w:type="spellEnd"/>
+      <w:r>
+        <w:t xml:space="preserve"> Methoden.</w:t>
+      </w:r>
+    </w:p>
+    <w:p>
+      <w:proofErr w:type="spellStart"/>
+      <w:r>
+        <w:t>Eventexpert</w:t>
+      </w:r>
+      <w:proofErr w:type="spellEnd"/>
+      <w:r>
+        <w:t xml:space="preserve"> analog zu </w:t>
+      </w:r>
+      <w:proofErr w:type="spellStart"/>
+      <w:r>
+        <w:t>ResidentExpert</w:t>
+      </w:r>
+      <w:proofErr w:type="spellEnd"/>
     </w:p>
     <w:sectPr>
       <w:pgSz w:w="11900" w:h="16840"/>

</xml_diff>